<commit_message>
word with all markdown text
</commit_message>
<xml_diff>
--- a/learning_diary_word/learning_diary.docx
+++ b/learning_diary_word/learning_diary.docx
@@ -66,9 +66,6 @@
     <w:p>
       <w:pPr>
         <w:pStyle w:val="1"/>
-        <w:rPr>
-          <w:rFonts w:hint="eastAsia"/>
-        </w:rPr>
       </w:pPr>
       <w:r>
         <w:rPr>
@@ -105,7 +102,15 @@
     <w:p/>
     <w:p>
       <w:r>
-        <w:t>Lecture 1 introduced the fundamentals of remote sensing. I learned how electromagnetic radiation interacts with Earth’s surface and atmosphere. Electromagnetic waves interact with Earth's surface through absorption, reflection, and transmission, while in the atmosphere, they can be scattered by particle. It also explained the difference between active and passive remote sensing. Passive systems, like Landsat, rely on sunlight to gather data, while active systems, such as SAR, send out their own signals to collect information. This distinction is important because each system works best in different conditions. For example, passive sensors need clear skies, but active sensors can gather data at night or through clouds. The lecture also covered the four main types of resolution in remote sensing. Spectral resolution determines how well a sensor can detect specific wavelengths, which is useful for identifying features like vegetation or water. Spatial resolution refers to the level of detail in an image. MODIS captures less detail with 500-meter pixels, while World Imagery provides much finer detail with 0.3-meter pixels. Temporal resolution focuses on how often a satellite can capture images of the same location. For example, MODIS updates daily, while Landsat revisits the same area every 16 days. Radiometric resolution measures a sensor’s ability to detect small differences in energy, which helps identify slight changes in brightness. These concepts highlight why different satellites are used for different purposes. Some are designed for tracking vegetation, others for monitoring natural disasters, and others for studying long-term environmental changes.</w:t>
+        <w:t xml:space="preserve">Lecture 1 introduced the fundamentals of remote sensing. I learned how electromagnetic radiation interacts with Earth’s surface and atmosphere. Electromagnetic waves interact with Earth's surface through absorption, reflection, and transmission, while in the atmosphere, they can be scattered by </w:t>
+      </w:r>
+      <w:proofErr w:type="gramStart"/>
+      <w:r>
+        <w:t>particle</w:t>
+      </w:r>
+      <w:proofErr w:type="gramEnd"/>
+      <w:r>
+        <w:t>. It also explained the difference between active and passive remote sensing. Passive systems, like Landsat, rely on sunlight to gather data, while active systems, such as SAR, send out their own signals to collect information. This distinction is important because each system works best in different conditions. For example, passive sensors need clear skies, but active sensors can gather data at night or through clouds. The lecture also covered the four main types of resolution in remote sensing. Spectral resolution determines how well a sensor can detect specific wavelengths, which is useful for identifying features like vegetation or water. Spatial resolution refers to the level of detail in an image. MODIS captures less detail with 500-meter pixels, while World Imagery provides much finer detail with 0.3-meter pixels. Temporal resolution focuses on how often a satellite can capture images of the same location. For example, MODIS updates daily, while Landsat revisits the same area every 16 days. Radiometric resolution measures a sensor’s ability to detect small differences in energy, which helps identify slight changes in brightness. These concepts highlight why different satellites are used for different purposes. Some are designed for tracking vegetation, others for monitoring natural disasters, and others for studying long-term environmental changes.</w:t>
       </w:r>
     </w:p>
     <w:p/>
@@ -124,13 +129,26 @@
     <w:p/>
     <w:p>
       <w:r>
-        <w:t>High spectral resolution data is useful for studying vegetation and land cover. Spectral resolution helps identify different features based on how they reflect light. For example, vegetation indices like NDVI use differences between red and near-infrared wavelengths to measure plant health and density. This method is helpful for tracking how ecosystems recover in areas damaged by mining. Hao[-@hao2020] used NDVI to monitor how vegetation grew back over time. They found that spectral data was a reliable way to measure how successful land restoration efforts were.</w:t>
-      </w:r>
-    </w:p>
-    <w:p/>
-    <w:p>
-      <w:r>
-        <w:t>![Example of detected land use type change.](</w:t>
+        <w:t>High spectral resolution data is useful for studying vegetation and land cover. Spectral resolution helps identify different features based on how they reflect light. For example, vegetation indices like NDVI use differences between red and near-infrared wavelengths to measure plant health and density. This method is helpful for tracking how ecosystems recover in areas damaged by mining. Hao</w:t>
+      </w:r>
+      <w:proofErr w:type="gramStart"/>
+      <w:r>
+        <w:t>[-@</w:t>
+      </w:r>
+      <w:proofErr w:type="gramEnd"/>
+      <w:r>
+        <w:t>hao2020] used NDVI to monitor how vegetation grew back over time. They found that spectral data was a reliable way to measure how successful land restoration efforts were.</w:t>
+      </w:r>
+    </w:p>
+    <w:p/>
+    <w:p>
+      <w:proofErr w:type="gramStart"/>
+      <w:r>
+        <w:t>![</w:t>
+      </w:r>
+      <w:proofErr w:type="gramEnd"/>
+      <w:r>
+        <w:t>Example of detected land use type change.](</w:t>
       </w:r>
       <w:proofErr w:type="spellStart"/>
       <w:r>
@@ -144,13 +162,26 @@
     <w:p/>
     <w:p>
       <w:r>
-        <w:t>High radiometric resolution plays a key role in detecting small environmental changes. It has been widely used in water quality studies to spot issues like algal blooms or sediment buildup in water systems. This level of radiometric sensitivity allows researchers to detect tiny changes in brightness that might otherwise go unnoticed. These insights are crucial for guiding environmental protection efforts[@tianshiProgressProspectsHyperspectral2021].</w:t>
-      </w:r>
-    </w:p>
-    <w:p/>
-    <w:p>
-      <w:r>
-        <w:t>![Distinguishing result of cyanobacteria bloom and aquatic plants based on HICO images](</w:t>
+        <w:t xml:space="preserve">High radiometric resolution plays a key role in detecting small environmental changes. It has been widely used in water quality studies to spot issues like algal blooms or sediment buildup in water systems. This level of radiometric sensitivity allows researchers to detect tiny changes in brightness that might otherwise go unnoticed. These insights are crucial for guiding environmental protection </w:t>
+      </w:r>
+      <w:proofErr w:type="gramStart"/>
+      <w:r>
+        <w:t>efforts[@</w:t>
+      </w:r>
+      <w:proofErr w:type="gramEnd"/>
+      <w:r>
+        <w:t>tianshiProgressProspectsHyperspectral2021].</w:t>
+      </w:r>
+    </w:p>
+    <w:p/>
+    <w:p>
+      <w:proofErr w:type="gramStart"/>
+      <w:r>
+        <w:t>![</w:t>
+      </w:r>
+      <w:proofErr w:type="gramEnd"/>
+      <w:r>
+        <w:t>Distinguishing result of cyanobacteria bloom and aquatic plants based on HICO images](</w:t>
       </w:r>
       <w:proofErr w:type="spellStart"/>
       <w:r>
@@ -164,19 +195,45 @@
     <w:p/>
     <w:p>
       <w:r>
-        <w:t xml:space="preserve">Temporal and spatial resolutions are also important in many practical applications of remote sensing. Temporal resolution is essential for observing dynamic events, such as natural disasters or seasonal changes. For example, MODIS, which offers daily global coverage, has been used to track wildfires and droughts in real time, providing critical information for emergency response [@giglio2016]. Meanwhile, spatial resolution determines how much detail an image can show. Satellites like Landsat, which provide medium spatial resolution, have been key in studying long-term changes like urban </w:t>
+        <w:t xml:space="preserve">Temporal and spatial resolutions are also important in many practical applications of remote sensing. Temporal resolution is essential for observing dynamic events, such as natural disasters or seasonal changes. For example, MODIS, which offers daily global coverage, has been used to track wildfires and droughts in real time, providing critical information for emergency </w:t>
+      </w:r>
+      <w:proofErr w:type="gramStart"/>
+      <w:r>
+        <w:t>response [@</w:t>
+      </w:r>
+      <w:proofErr w:type="gramEnd"/>
+      <w:r>
+        <w:t xml:space="preserve">giglio2016]. Meanwhile, spatial resolution determines how much detail an image can show. Satellites like Landsat, which provide medium spatial resolution, have been key in studying long-term changes like urban </w:t>
       </w:r>
       <w:r>
         <w:lastRenderedPageBreak/>
-        <w:t>growth and deforestation. For instance, Hansen[-@hansen2013] used Landsat data to map global forest loss and gain over decades, showing how spatial resolution helps detect gradual environmental changes.</w:t>
-      </w:r>
-    </w:p>
-    <w:p/>
-    <w:p>
-      <w:r>
-        <w:t>![A) Tree cover, (В) forest loss, and (0 forest gain. A color composite of tree cover in green, forest loss in red, forest gain in blue, and forest loss and gain in magenta is shown in (D), with loss and gain enhanced for improved visualization. All map layers have been resampled for display purposes from the 30-m observation scale to a 0.05° geographic grid.](</w:t>
-      </w:r>
-      <w:proofErr w:type="spellStart"/>
+        <w:t>growth and deforestation. For instance, Hansen</w:t>
+      </w:r>
+      <w:proofErr w:type="gramStart"/>
+      <w:r>
+        <w:t>[-@</w:t>
+      </w:r>
+      <w:proofErr w:type="gramEnd"/>
+      <w:r>
+        <w:t>hansen2013] used Landsat data to map global forest loss and gain over decades, showing how spatial resolution helps detect gradual environmental changes.</w:t>
+      </w:r>
+    </w:p>
+    <w:p/>
+    <w:p>
+      <w:proofErr w:type="gramStart"/>
+      <w:r>
+        <w:t>![</w:t>
+      </w:r>
+      <w:proofErr w:type="gramEnd"/>
+      <w:r>
+        <w:t>A) Tree cover, (В) forest loss, and (0 forest gain. A color composite of tree cover in green, forest loss in red, forest gain in blue, and forest loss and gain in magenta is shown in (D), with loss and gain enhanced for improved visualization. All map layers have been resampled for display purposes from the 30-m observation scale to a 0.05° geographic grid</w:t>
+      </w:r>
+      <w:proofErr w:type="gramStart"/>
+      <w:r>
+        <w:t>.](</w:t>
+      </w:r>
+      <w:proofErr w:type="spellStart"/>
+      <w:proofErr w:type="gramEnd"/>
       <w:r>
         <w:t>qimages</w:t>
       </w:r>
@@ -195,7 +252,15 @@
     <w:p/>
     <w:p>
       <w:r>
-        <w:t xml:space="preserve">Reflecting on this week’s lecture, I was reminded of my undergraduate studies in remote sensing, where I used Landsat 8 to study ecological changes in mining areas. A major part of my research involved analyzing vegetation health using NDVI (Normalized Difference Vegetation Index), which measures differences in reflectance between red and near-infrared bands. Back then, I worked with data that had moderate spatial and temporal resolutions, which limited how detailed and frequent my observations could be. This week’s discussion on the four types of resolution made me realize the trade-offs I faced and how higher-resolution data could have significantly improved my research. For example, using Sentinel-2 data with its higher spatial resolution or MODIS with its daily revisit capability could have provided deeper insights into vegetation patterns and seasonal changes in the mining areas. I also found the exploration of active remote sensing, like SAR, particularly valuable. Combining radar data with optical imagery could have addressed some of the challenges I faced, such as cloud cover, which was a major limitation in my previous work. What stood out to me most this week was how different sensor resolutions are tailored to specific research goals. My past work focused on local vegetation changes, but studying global-scale phenomena like deforestation or urban expansion would require different tools, such as sensors with coarser spatial resolution but higher temporal coverage. This broader understanding has inspired me to think about how I can use advanced remote sensing techniques in future projects. In particular, I’m interested in combining data from multiple sources to tackle complex environmental challenges. This week’s material gave me a clearer view of how flexible and powerful remote sensing can be—not just for ecological research, </w:t>
+        <w:t xml:space="preserve">Reflecting on this week’s lecture, I was reminded of my undergraduate studies in remote sensing, where I used Landsat 8 to study ecological changes in mining areas. A major part of my research involved analyzing vegetation health using NDVI (Normalized Difference Vegetation Index), which measures differences in reflectance between red and near-infrared bands. Back then, I worked with data that had moderate spatial and temporal resolutions, which limited how detailed and frequent my observations could be. This week’s discussion on the four types of resolution made me realize the trade-offs I faced and how higher-resolution data could have significantly improved my research. For example, using Sentinel-2 data with its higher spatial resolution or MODIS with its daily revisit capability could have provided deeper insights into vegetation patterns and seasonal changes in the mining areas. I also found the exploration of active remote sensing, like SAR, particularly valuable. Combining radar data with optical imagery could have addressed some of the challenges I faced, such as cloud cover, which was a major limitation in my previous work. What stood out to me most this week was how different sensor resolutions are tailored to specific research goals. My past work focused on local vegetation changes, but studying global-scale phenomena like deforestation or urban expansion would require different tools, such as sensors with coarser spatial resolution but higher temporal coverage. This broader understanding has inspired me to think about how I can use advanced remote sensing techniques in future projects. </w:t>
+      </w:r>
+      <w:proofErr w:type="gramStart"/>
+      <w:r>
+        <w:t>In particular, I’m</w:t>
+      </w:r>
+      <w:proofErr w:type="gramEnd"/>
+      <w:r>
+        <w:t xml:space="preserve"> interested in combining data from multiple sources to tackle complex environmental challenges. This week’s material gave me a clearer view of how flexible and powerful remote sensing can be—not just for ecological research, </w:t>
       </w:r>
       <w:r>
         <w:lastRenderedPageBreak/>
@@ -271,7 +336,15 @@
     <w:p/>
     <w:p>
       <w:r>
-        <w:t>```{r, echo=</w:t>
+        <w:t>``</w:t>
+      </w:r>
+      <w:proofErr w:type="gramStart"/>
+      <w:r>
+        <w:t>`{</w:t>
+      </w:r>
+      <w:proofErr w:type="gramEnd"/>
+      <w:r>
+        <w:t>r, echo=</w:t>
       </w:r>
       <w:proofErr w:type="spellStart"/>
       <w:r>
@@ -285,6 +358,7 @@
     <w:p/>
     <w:p>
       <w:proofErr w:type="spellStart"/>
+      <w:proofErr w:type="gramStart"/>
       <w:r>
         <w:t>xaringanExtra</w:t>
       </w:r>
@@ -293,6 +367,7 @@
         <w:t>::</w:t>
       </w:r>
       <w:proofErr w:type="spellStart"/>
+      <w:proofErr w:type="gramEnd"/>
       <w:r>
         <w:t>embed_xaringan</w:t>
       </w:r>
@@ -355,11 +430,27 @@
       </w:r>
       <w:proofErr w:type="spellEnd"/>
       <w:r>
-        <w:t xml:space="preserve">, being based on R, can feel a bit complex for those who aren’t familiar with R, but its high level of customization is definitely a highlight. Quarto, on the other hand, is </w:t>
+        <w:t xml:space="preserve">, being based on R, can feel a bit complex for those who aren’t familiar with R, but its high level of customization is </w:t>
+      </w:r>
+      <w:proofErr w:type="gramStart"/>
+      <w:r>
+        <w:t>definitely a</w:t>
+      </w:r>
+      <w:proofErr w:type="gramEnd"/>
+      <w:r>
+        <w:t xml:space="preserve"> highlight. Quarto, on the other hand, is </w:t>
       </w:r>
       <w:r>
         <w:lastRenderedPageBreak/>
-        <w:t>relatively more beginner-friendly with its Markdown-based syntax, but its rich features still require some exploration to fully grasp. Although the initial learning curve felt a bit challenging, I gradually came to appreciate their power, especially the ability to embed code and enable dynamic updates. The process of adapting might take some effort, but the results are absolutely worth it.</w:t>
+        <w:t xml:space="preserve">relatively more beginner-friendly with its Markdown-based syntax, but its rich features still require some exploration to fully grasp. Although the initial learning curve felt a bit challenging, I gradually came to appreciate their power, especially the ability to embed code and enable dynamic updates. The process of adapting might take some effort, but the results are </w:t>
+      </w:r>
+      <w:proofErr w:type="gramStart"/>
+      <w:r>
+        <w:t>absolutely worth it</w:t>
+      </w:r>
+      <w:proofErr w:type="gramEnd"/>
+      <w:r>
+        <w:t>.</w:t>
       </w:r>
     </w:p>
     <w:p>
@@ -403,7 +494,31 @@
     <w:p/>
     <w:p>
       <w:r>
-        <w:t>This week's content focused on atmospheric correction techniques and image enhancement methods for remote sensing data. Atmospheric correction is a critical preprocessing step that removes atmospheric effects from satellite imagery, improving data accuracy by converting raw digital numbers (DN) to reflectance values . We explored several correction methods, including Dark Object Subtraction (DOS), which assumes the darkest pixels should have zero reflectance and attributes their values to atmospheric effects. The mathematical formulation for DOS follows: $\rho_{\lambda}= \frac{(</w:t>
+        <w:t xml:space="preserve">This week's content focused on atmospheric correction techniques and image enhancement methods for remote sensing data. Atmospheric correction is a critical preprocessing step that removes atmospheric effects from satellite imagery, improving data accuracy by converting raw digital numbers (DN) to reflectance </w:t>
+      </w:r>
+      <w:proofErr w:type="gramStart"/>
+      <w:r>
+        <w:t>values .</w:t>
+      </w:r>
+      <w:proofErr w:type="gramEnd"/>
+      <w:r>
+        <w:t xml:space="preserve"> We explored several correction methods, including Dark Object Subtraction (DOS), which assumes the darkest pixels should have zero reflectance and </w:t>
+      </w:r>
+      <w:proofErr w:type="gramStart"/>
+      <w:r>
+        <w:t>attributes</w:t>
+      </w:r>
+      <w:proofErr w:type="gramEnd"/>
+      <w:r>
+        <w:t xml:space="preserve"> their values to atmospheric effects. The mathematical formulation for DOS follows: $\rho_{\</w:t>
+      </w:r>
+      <w:proofErr w:type="gramStart"/>
+      <w:r>
+        <w:t>lambda}=</w:t>
+      </w:r>
+      <w:proofErr w:type="gramEnd"/>
+      <w:r>
+        <w:t xml:space="preserve"> \frac{(</w:t>
       </w:r>
       <w:proofErr w:type="spellStart"/>
       <w:r>
@@ -419,7 +534,15 @@
       </w:r>
       <w:proofErr w:type="spellEnd"/>
       <w:r>
-        <w:t xml:space="preserve"> + TAUz}$ . For relatively clear Landsat scenes, we can convert radiance to reflectance using: $\rho_{\rho}= \frac{\pi* L_{\lambda} * d ^2}{ESUN_{\lambda} * cos\</w:t>
+        <w:t xml:space="preserve"> + TAUz}$ . For relatively clear Landsat scenes, we can convert radiance to reflectance using: $\rho_{\</w:t>
+      </w:r>
+      <w:proofErr w:type="gramStart"/>
+      <w:r>
+        <w:t>rho}=</w:t>
+      </w:r>
+      <w:proofErr w:type="gramEnd"/>
+      <w:r>
+        <w:t xml:space="preserve"> \frac{\pi* L_{\lambda} * d ^2}{ESUN_{\lambda} * cos\</w:t>
       </w:r>
       <w:proofErr w:type="spellStart"/>
       <w:r>
@@ -449,7 +572,23 @@
     <w:p/>
     <w:p>
       <w:r>
-        <w:t xml:space="preserve">Additionally, we learned various image enhancement techniques to improve interpretability. These include ratio transformations for highlighting specific features (like NDVI for vegetation), filtering methods (low-pass, high-pass, and median) for noise reduction and edge enhancement, texture analysis using Gray Level Co-occurrence Matrix (GLCM) to extract spatial structural information, data fusion combining multiple sensor data, and Principal Component Analysis (PCA) for dimensionality reduction and removal of redundant information . Each technique serves </w:t>
+        <w:t xml:space="preserve">Additionally, we learned various image enhancement techniques to improve interpretability. These include ratio transformations for highlighting specific features (like NDVI for vegetation), filtering methods (low-pass, high-pass, and </w:t>
+      </w:r>
+      <w:proofErr w:type="gramStart"/>
+      <w:r>
+        <w:t>median</w:t>
+      </w:r>
+      <w:proofErr w:type="gramEnd"/>
+      <w:r>
+        <w:t xml:space="preserve">) for noise reduction and edge enhancement, texture analysis using Gray Level Co-occurrence Matrix (GLCM) to extract spatial structural information, data fusion combining multiple sensor data, and Principal Component Analysis (PCA) for dimensionality reduction and removal of redundant </w:t>
+      </w:r>
+      <w:proofErr w:type="gramStart"/>
+      <w:r>
+        <w:t>information .</w:t>
+      </w:r>
+      <w:proofErr w:type="gramEnd"/>
+      <w:r>
+        <w:t xml:space="preserve"> Each technique serves </w:t>
       </w:r>
       <w:r>
         <w:lastRenderedPageBreak/>
@@ -465,7 +604,15 @@
     <w:p/>
     <w:p>
       <w:r>
-        <w:t>Atmospheric correction techniques have been widely applied in urban environmental monitoring studies. Wang[-@wang2024]evaluated the effectiveness of five atmospheric correction (AC) algorithms (</w:t>
+        <w:t>Atmospheric correction techniques have been widely applied in urban environmental monitoring studies. Wang[-@wang</w:t>
+      </w:r>
+      <w:proofErr w:type="gramStart"/>
+      <w:r>
+        <w:t>2024]evaluated</w:t>
+      </w:r>
+      <w:proofErr w:type="gramEnd"/>
+      <w:r>
+        <w:t xml:space="preserve"> the effectiveness of five atmospheric correction (AC) algorithms (</w:t>
       </w:r>
       <w:proofErr w:type="spellStart"/>
       <w:r>
@@ -486,8 +633,13 @@
     </w:p>
     <w:p/>
     <w:p>
-      <w:r>
-        <w:t xml:space="preserve">![(a), (b) Average Spectral of MSI and OLCI sensors for five algorithms (400-800 nm); (c), (d) Five AC algorithms for MSI and OLCI with in situ </w:t>
+      <w:proofErr w:type="gramStart"/>
+      <w:r>
+        <w:t>![</w:t>
+      </w:r>
+      <w:proofErr w:type="gramEnd"/>
+      <w:r>
+        <w:t xml:space="preserve">(a), (b) Average Spectral of MSI and OLCI sensors for five algorithms (400-800 nm); (c), (d) Five AC algorithms for MSI and OLCI with in situ </w:t>
       </w:r>
       <w:proofErr w:type="spellStart"/>
       <w:r>
@@ -501,19 +653,37 @@
     <w:p/>
     <w:p>
       <w:r>
-        <w:t>Image enhancement techniques have proven valuable in diverse remote sensing applications. Chen[-@chen2012] developed an innovative atmospheric correction approach called ACVSS (Atmospheric Correction based on Vector Space of Spectrum), which improves image quality by first retrieving reflectance images using radiative transfer equations and then constructing a spectrum vector space using infrared bands to correct residual errors in visible bands. Their experiments with Landsat-7 ETM+ imagery demonstrated that this method produced more accurate and visually distinct corrected images compared to popular atmospheric correction software at that time. Their approach highlighted how advanced atmospheric correction techniques can significantly enhance the quality of satellite imagery for subsequent analysis of surface features.</w:t>
-      </w:r>
-    </w:p>
-    <w:p/>
-    <w:p>
-      <w:r>
-        <w:t xml:space="preserve">![Original image. (a) panoramic image; (b) the flat areas of image; (c) mountain image at band 1. The figures were visualized under ENVI 4.2 software in default image </w:t>
+        <w:t>Image enhancement techniques have proven valuable in diverse remote sensing applications. Chen</w:t>
+      </w:r>
+      <w:proofErr w:type="gramStart"/>
+      <w:r>
+        <w:t>[-@</w:t>
+      </w:r>
+      <w:proofErr w:type="gramEnd"/>
+      <w:r>
+        <w:t>chen2012] developed an innovative atmospheric correction approach called ACVSS (Atmospheric Correction based on Vector Space of Spectrum), which improves image quality by first retrieving reflectance images using radiative transfer equations and then constructing a spectrum vector space using infrared bands to correct residual errors in visible bands. Their experiments with Landsat-7 ETM+ imagery demonstrated that this method produced more accurate and visually distinct corrected images compared to popular atmospheric correction software at that time. Their approach highlighted how advanced atmospheric correction techniques can significantly enhance the quality of satellite imagery for subsequent analysis of surface features.</w:t>
+      </w:r>
+    </w:p>
+    <w:p/>
+    <w:p>
+      <w:proofErr w:type="gramStart"/>
+      <w:r>
+        <w:t>![</w:t>
+      </w:r>
+      <w:proofErr w:type="gramEnd"/>
+      <w:r>
+        <w:t xml:space="preserve">Original image. (a) panoramic image; (b) the flat areas of image; (c) mountain image at band 1. The figures were visualized under ENVI 4.2 software in default image </w:t>
       </w:r>
       <w:r>
         <w:lastRenderedPageBreak/>
-        <w:t>enhancement and true-color composite (R:3, G:2, B:1), where (a) is the zoom out panoramic view by multiplier factor 0.03; (b) and (c) are part of (a) at the full-scale display. The same below.](</w:t>
-      </w:r>
-      <w:proofErr w:type="spellStart"/>
+        <w:t>enhancement and true-color composite (R:3, G:2, B:1), where (a) is the zoom out panoramic view by multiplier factor 0.03; (b) and (c) are part of (a) at the full-scale display. The same below</w:t>
+      </w:r>
+      <w:proofErr w:type="gramStart"/>
+      <w:r>
+        <w:t>.](</w:t>
+      </w:r>
+      <w:proofErr w:type="spellStart"/>
+      <w:proofErr w:type="gramEnd"/>
       <w:r>
         <w:t>qimages</w:t>
       </w:r>
@@ -524,10 +694,20 @@
     </w:p>
     <w:p/>
     <w:p>
-      <w:r>
-        <w:t>![The reflectance image based on ACVSS (eq. (14)). (a) panoramic image; (b) the flat areas of image; (c) mountain image at band 1.](</w:t>
-      </w:r>
-      <w:proofErr w:type="spellStart"/>
+      <w:proofErr w:type="gramStart"/>
+      <w:r>
+        <w:t>![</w:t>
+      </w:r>
+      <w:proofErr w:type="gramEnd"/>
+      <w:r>
+        <w:t>The reflectance image based on ACVSS (eq. (14)). (a) panoramic image; (b) the flat areas of image; (c) mountain image at band 1</w:t>
+      </w:r>
+      <w:proofErr w:type="gramStart"/>
+      <w:r>
+        <w:t>.](</w:t>
+      </w:r>
+      <w:proofErr w:type="spellStart"/>
+      <w:proofErr w:type="gramEnd"/>
       <w:r>
         <w:t>qimages</w:t>
       </w:r>
@@ -539,13 +719,26 @@
     <w:p/>
     <w:p>
       <w:r>
-        <w:t>In ecological applications, Schulte[-@schultetobühne2018] explored the integration of multispectral and radar satellite imagery for biodiversity monitoring, showing how data fusion techniques can overcome the limitations of individual sensors and provide more comprehensive information about habitat structure and condition . Their research highlighted that combining optical and radar data improved the detection of subtle changes in vegetation structure that would be missed by either sensor alone, offering valuable insights for conservation planning in rapidly changing environments.</w:t>
-      </w:r>
-    </w:p>
-    <w:p/>
-    <w:p>
-      <w:r>
-        <w:t>![SRS data fusion could support global biodiversity monitoring efforts through SRS-EBVs requires collaboration between remote sensing scientists and biodiversity/ecology scientists](</w:t>
+        <w:t xml:space="preserve">In ecological applications, Schulte[-@schultetobühne2018] explored the integration of multispectral and radar satellite imagery for biodiversity monitoring, showing how data fusion techniques can overcome the limitations of individual sensors and provide more comprehensive information about habitat structure and </w:t>
+      </w:r>
+      <w:proofErr w:type="gramStart"/>
+      <w:r>
+        <w:t>condition .</w:t>
+      </w:r>
+      <w:proofErr w:type="gramEnd"/>
+      <w:r>
+        <w:t xml:space="preserve"> Their research highlighted that combining optical and radar data improved the detection of subtle changes in vegetation structure that would be missed by either sensor alone, offering valuable insights for conservation planning in rapidly changing environments.</w:t>
+      </w:r>
+    </w:p>
+    <w:p/>
+    <w:p>
+      <w:proofErr w:type="gramStart"/>
+      <w:r>
+        <w:t>![</w:t>
+      </w:r>
+      <w:proofErr w:type="gramEnd"/>
+      <w:r>
+        <w:t>SRS data fusion could support global biodiversity monitoring efforts through SRS-EBVs requires collaboration between remote sensing scientists and biodiversity/ecology scientists](</w:t>
       </w:r>
       <w:proofErr w:type="spellStart"/>
       <w:r>
@@ -553,8 +746,13 @@
       </w:r>
       <w:proofErr w:type="spellEnd"/>
       <w:r>
-        <w:t>/3ecology.jpg){width="500px" fig-align="center"}</w:t>
-      </w:r>
+        <w:t>/3ecology.jpg){width="500px" fig-align="</w:t>
+      </w:r>
+      <w:proofErr w:type="gramStart"/>
+      <w:r>
+        <w:t>center"}</w:t>
+      </w:r>
+      <w:proofErr w:type="gramEnd"/>
     </w:p>
     <w:p/>
     <w:p>
@@ -565,7 +763,15 @@
     <w:p/>
     <w:p>
       <w:r>
-        <w:t>The techniques learned this week represent fundamental tools in the remote sensing analyst's toolkit, each with specific strengths and limitations. Atmospheric correction, while essential for quantitative analysis, requires careful consideration of atmospheric conditions and sensor characteristics. I found the mathematical foundations particularly challenging but appreciated their importance for ensuring data integrity. The various image enhancement methods offer exciting possibilities for extracting meaningful information from satellite imagery, but their effective application requires a nuanced understanding of both the techniques themselves and the phenomena being studied.</w:t>
+        <w:t xml:space="preserve">The techniques learned this week represent fundamental tools in the remote sensing analyst's toolkit, each with specific strengths and limitations. Atmospheric correction, while essential for quantitative analysis, requires careful consideration of atmospheric conditions and sensor characteristics. I found the mathematical foundations particularly challenging but appreciated their importance for ensuring data integrity. The various image enhancement methods offer exciting possibilities for extracting meaningful information from satellite imagery, but their effective application requires a nuanced understanding of both the techniques </w:t>
+      </w:r>
+      <w:proofErr w:type="gramStart"/>
+      <w:r>
+        <w:t>themselves</w:t>
+      </w:r>
+      <w:proofErr w:type="gramEnd"/>
+      <w:r>
+        <w:t xml:space="preserve"> and the phenomena being studied.</w:t>
       </w:r>
     </w:p>
     <w:p/>
@@ -620,7 +826,15 @@
     <w:p/>
     <w:p>
       <w:r>
-        <w:t>Phoenix, Arizona faces significant challenges from extreme heat, with the city experiencing an average of 110 days annually above 100°F (37.8°C). In response, Phoenix established the nation's first municipal **Heat Response and Mitigation Office (HRMO)** in 2021, demonstrating pioneering leadership in urban climate adaptation. The city recently released its **2025 Heat Response Plan** which outlines a comprehensive framework for reducing heat-related fatalities, decreasing urban temperatures, and building community resilience through targeted interventions in the built environment [@2025HeatResponse]. This policy directly aligns with SDG 13 (Climate Action), focusing specifically on target 13.1 to "strengthen resilience and adaptive capacity to climate-related hazards and natural disasters."</w:t>
+        <w:t xml:space="preserve">Phoenix, Arizona faces significant challenges from extreme heat, with the city experiencing an average of 110 days annually above 100°F (37.8°C). In response, Phoenix established the nation's first municipal **Heat Response and Mitigation Office (HRMO)** in 2021, demonstrating pioneering leadership in urban climate adaptation. The city recently released its **2025 Heat Response Plan** which outlines a comprehensive framework for reducing heat-related fatalities, decreasing urban temperatures, and building community resilience through targeted interventions in the built </w:t>
+      </w:r>
+      <w:proofErr w:type="gramStart"/>
+      <w:r>
+        <w:t>environment [@</w:t>
+      </w:r>
+      <w:proofErr w:type="gramEnd"/>
+      <w:r>
+        <w:t>2025HeatResponse]. This policy directly aligns with SDG 13 (Climate Action), focusing specifically on target 13.1 to "strengthen resilience and adaptive capacity to climate-related hazards and natural disasters."</w:t>
       </w:r>
     </w:p>
     <w:p/>
@@ -643,8 +857,13 @@
     </w:p>
     <w:p/>
     <w:p>
-      <w:r>
-        <w:t>![The 2024 Heat Response Plan for Summer](</w:t>
+      <w:proofErr w:type="gramStart"/>
+      <w:r>
+        <w:t>![</w:t>
+      </w:r>
+      <w:proofErr w:type="gramEnd"/>
+      <w:r>
+        <w:t>The 2024 Heat Response Plan for Summer](</w:t>
       </w:r>
       <w:proofErr w:type="spellStart"/>
       <w:r>
@@ -652,8 +871,13 @@
       </w:r>
       <w:proofErr w:type="spellEnd"/>
       <w:r>
-        <w:t>/2024HeatResponsePlan.png){fig-align="center" width="50%"}</w:t>
-      </w:r>
+        <w:t>/2024HeatResponsePlan.png){fig-align="center" width="50</w:t>
+      </w:r>
+      <w:proofErr w:type="gramStart"/>
+      <w:r>
+        <w:t>%"}</w:t>
+      </w:r>
+      <w:proofErr w:type="gramEnd"/>
     </w:p>
     <w:p/>
     <w:p>
@@ -664,7 +888,15 @@
     <w:p/>
     <w:p>
       <w:r>
-        <w:t xml:space="preserve">Remote sensing technologies offer practical solutions for implementing Phoenix's heat mitigation strategies through detailed thermal mapping and analysis. For identifying priority intervention areas, Phoenix could apply Connors[-@connors2013] object-based image analysis methodology that segments </w:t>
+        <w:t>Remote sensing technologies offer practical solutions for implementing Phoenix's heat mitigation strategies through detailed thermal mapping and analysis. For identifying priority intervention areas, Phoenix could apply Connors</w:t>
+      </w:r>
+      <w:proofErr w:type="gramStart"/>
+      <w:r>
+        <w:t>[-@</w:t>
+      </w:r>
+      <w:proofErr w:type="gramEnd"/>
+      <w:r>
+        <w:t xml:space="preserve">connors2013] object-based image analysis methodology that segments </w:t>
       </w:r>
       <w:proofErr w:type="spellStart"/>
       <w:r>
@@ -677,8 +909,13 @@
     </w:p>
     <w:p/>
     <w:p>
-      <w:r>
-        <w:t>![Image of LSTs within the study area from ASTER taken at 2235 h LT, June 11 2008](</w:t>
+      <w:proofErr w:type="gramStart"/>
+      <w:r>
+        <w:t>![</w:t>
+      </w:r>
+      <w:proofErr w:type="gramEnd"/>
+      <w:r>
+        <w:t>Image of LSTs within the study area from ASTER taken at 2235 h LT, June 11 2008](</w:t>
       </w:r>
       <w:proofErr w:type="spellStart"/>
       <w:r>
@@ -686,39 +923,80 @@
       </w:r>
       <w:proofErr w:type="spellEnd"/>
       <w:r>
-        <w:t>/4.2.png){fig-align="center"}</w:t>
-      </w:r>
-    </w:p>
-    <w:p/>
-    <w:p>
-      <w:r>
-        <w:t>For optimizing the cool pavement program, Phoenix could apply Li[-@li2016] spatial regression methodology that quantifies relationships between land surface temperature and urban form. By combining Landsat thermal data with cadastral and socioeconomic information, this approach helps identify how urban configuration influences surface temperature across neighborhoods. Their research found that a 10% increase in impervious surface connectivity can increase land surface temperature by up to 0.9°C, providing Phoenix with specific targets for strategic pavement modification to disrupt heat-amplifying surface networks.</w:t>
-      </w:r>
-    </w:p>
-    <w:p/>
-    <w:p>
-      <w:r>
-        <w:t>![Derived land surface temperatures for the city of Phoenix using Landsat TM and selected census blocks in samples A and B. The points represent the selected census blocks.](</w:t>
-      </w:r>
-      <w:proofErr w:type="spellStart"/>
+        <w:t>/4.2.png){fig-align="</w:t>
+      </w:r>
+      <w:proofErr w:type="gramStart"/>
+      <w:r>
+        <w:t>center"}</w:t>
+      </w:r>
+      <w:proofErr w:type="gramEnd"/>
+    </w:p>
+    <w:p/>
+    <w:p>
+      <w:r>
+        <w:t>For optimizing the cool pavement program, Phoenix could apply Li</w:t>
+      </w:r>
+      <w:proofErr w:type="gramStart"/>
+      <w:r>
+        <w:t>[-@</w:t>
+      </w:r>
+      <w:proofErr w:type="gramEnd"/>
+      <w:r>
+        <w:t>li2016] spatial regression methodology that quantifies relationships between land surface temperature and urban form. By combining Landsat thermal data with cadastral and socioeconomic information, this approach helps identify how urban configuration influences surface temperature across neighborhoods. Their research found that a 10% increase in impervious surface connectivity can increase land surface temperature by up to 0.9°C, providing Phoenix with specific targets for strategic pavement modification to disrupt heat-amplifying surface networks.</w:t>
+      </w:r>
+    </w:p>
+    <w:p/>
+    <w:p>
+      <w:proofErr w:type="gramStart"/>
+      <w:r>
+        <w:t>![</w:t>
+      </w:r>
+      <w:proofErr w:type="gramEnd"/>
+      <w:r>
+        <w:t>Derived land surface temperatures for the city of Phoenix using Landsat TM and selected census blocks in samples A and B. The points represent the selected census blocks</w:t>
+      </w:r>
+      <w:proofErr w:type="gramStart"/>
+      <w:r>
+        <w:t>.](</w:t>
+      </w:r>
+      <w:proofErr w:type="spellStart"/>
+      <w:proofErr w:type="gramEnd"/>
       <w:r>
         <w:t>qimages</w:t>
       </w:r>
       <w:proofErr w:type="spellEnd"/>
       <w:r>
-        <w:t>/4.3.jpg){fig-align="center" width="80%"}</w:t>
-      </w:r>
-    </w:p>
-    <w:p/>
-    <w:p>
-      <w:r>
-        <w:t>For the Cool Corridor program, Phoenix could implement Park[-@park2021] approach combining 3D city modeling with thermal remote sensing. Using high-resolution digital surface models from LiDAR, building footprint data, tree canopy information, and thermal imagery, this methodology calculates shadow patterns throughout the day to quantify cooling effects of shade structures. Their findings that tree-shaded surfaces were 4.8°C cooler than unshaded areas provide Phoenix with evidence-based guidelines for optimal placement of shade structures along pedestrian routes to transit stops.</w:t>
-      </w:r>
-    </w:p>
-    <w:p/>
-    <w:p>
-      <w:r>
-        <w:t>![LiDAR point cloud classification and 3D building height estimations.](</w:t>
+        <w:t>/4.3.jpg){fig-align="center" width="80</w:t>
+      </w:r>
+      <w:proofErr w:type="gramStart"/>
+      <w:r>
+        <w:t>%"}</w:t>
+      </w:r>
+      <w:proofErr w:type="gramEnd"/>
+    </w:p>
+    <w:p/>
+    <w:p>
+      <w:r>
+        <w:t xml:space="preserve">For the Cool Corridor program, Phoenix could implement </w:t>
+      </w:r>
+      <w:proofErr w:type="gramStart"/>
+      <w:r>
+        <w:t>Park</w:t>
+      </w:r>
+      <w:proofErr w:type="gramEnd"/>
+      <w:r>
+        <w:t>[-@park2021] approach combining 3D city modeling with thermal remote sensing. Using high-resolution digital surface models from LiDAR, building footprint data, tree canopy information, and thermal imagery, this methodology calculates shadow patterns throughout the day to quantify cooling effects of shade structures. Their findings that tree-shaded surfaces were 4.8°C cooler than unshaded areas provide Phoenix with evidence-based guidelines for optimal placement of shade structures along pedestrian routes to transit stops.</w:t>
+      </w:r>
+    </w:p>
+    <w:p/>
+    <w:p>
+      <w:proofErr w:type="gramStart"/>
+      <w:r>
+        <w:t>![</w:t>
+      </w:r>
+      <w:proofErr w:type="gramEnd"/>
+      <w:r>
+        <w:t>LiDAR point cloud classification and 3D building height estimations.](</w:t>
       </w:r>
       <w:proofErr w:type="spellStart"/>
       <w:r>
@@ -726,8 +1004,13 @@
       </w:r>
       <w:proofErr w:type="spellEnd"/>
       <w:r>
-        <w:t>/4.4.jpg){fig-align="center"}</w:t>
-      </w:r>
+        <w:t>/4.4.jpg){fig-align="</w:t>
+      </w:r>
+      <w:proofErr w:type="gramStart"/>
+      <w:r>
+        <w:t>center"}</w:t>
+      </w:r>
+      <w:proofErr w:type="gramEnd"/>
     </w:p>
     <w:p/>
     <w:p>
@@ -799,10 +1082,12 @@
         <w:t xml:space="preserve">This week we explored Google Earth Engine (GEE), a powerful cloud-based platform for planetary-scale geospatial analysis. The lecture introduced GEE's architecture, which consists of a JavaScript API frontend and Google's distributed computing backend that handles petabytes of satellite imagery. We learned about GEE's data catalog, which provides access to different years of historical imagery and scientific datasets from NASA, ESA, and other providers without requiring local </w:t>
       </w:r>
       <w:proofErr w:type="spellStart"/>
+      <w:proofErr w:type="gramStart"/>
       <w:r>
         <w:t>downloads.The</w:t>
       </w:r>
       <w:proofErr w:type="spellEnd"/>
+      <w:proofErr w:type="gramEnd"/>
       <w:r>
         <w:t xml:space="preserve"> platform's key advantage is its ability to shift processing from client-side to server-side, allowing complex computations on massive datasets that would be impossible on personal computers. We explored GEE's core data structures: Image (raster data), Feature (vector data), </w:t>
       </w:r>
@@ -825,8 +1110,13 @@
     </w:p>
     <w:p/>
     <w:p>
-      <w:r>
-        <w:t>![The Google Earth Engine platform](</w:t>
+      <w:proofErr w:type="gramStart"/>
+      <w:r>
+        <w:t>![</w:t>
+      </w:r>
+      <w:proofErr w:type="gramEnd"/>
+      <w:r>
+        <w:t>The Google Earth Engine platform](</w:t>
       </w:r>
       <w:proofErr w:type="spellStart"/>
       <w:r>
@@ -834,8 +1124,13 @@
       </w:r>
       <w:proofErr w:type="spellEnd"/>
       <w:r>
-        <w:t>/5.1.png){fig-align="center"}</w:t>
-      </w:r>
+        <w:t>/5.1.png){fig-align="</w:t>
+      </w:r>
+      <w:proofErr w:type="gramStart"/>
+      <w:r>
+        <w:t>center"}</w:t>
+      </w:r>
+      <w:proofErr w:type="gramEnd"/>
     </w:p>
     <w:p/>
     <w:p>
@@ -852,7 +1147,15 @@
       </w:r>
       <w:r>
         <w:lastRenderedPageBreak/>
-        <w:t>free composite, and then applying the PCA transformation to extract the principal components. The hands-on exercise demonstrated how GEE's computational power enables complex statistical analyses that would require significant preprocessing and computing resources in traditional workflows. Compared to our previous work in ArcGIS, GEE offers a much more streamlined experience for satellite image processing - what previously required downloading gigabytes of data and writing lengthy code can now be accomplished with just a few lines of JavaScript in GEE, with results appearing almost instantly. This efficiency completely transforms how we can approach large-scale remote sensing projects, making analyses that were once prohibitively resource-intensive now accessible from any web browser.</w:t>
+        <w:t xml:space="preserve">free composite, and then applying the PCA transformation to extract the principal components. The hands-on exercise demonstrated how GEE's computational power enables complex statistical analyses that </w:t>
+      </w:r>
+      <w:proofErr w:type="gramStart"/>
+      <w:r>
+        <w:t>would require</w:t>
+      </w:r>
+      <w:proofErr w:type="gramEnd"/>
+      <w:r>
+        <w:t xml:space="preserve"> significant preprocessing and computing resources in traditional workflows. Compared to our previous work in ArcGIS, GEE offers a much more streamlined experience for satellite image processing - what previously required downloading gigabytes of data and writing lengthy code can now be accomplished with just a few lines of JavaScript in GEE, with results appearing almost instantly. This efficiency completely transforms how we can approach large-scale remote sensing projects, making analyses that were once prohibitively resource-intensive now accessible from any web browser.</w:t>
       </w:r>
     </w:p>
     <w:p/>
@@ -864,13 +1167,26 @@
     <w:p/>
     <w:p>
       <w:r>
-        <w:t>Google Earth Engine (GEE) has demonstrated remarkable potential in environmental monitoring and disaster management. Chen[-@chen2021] developed a GEE-based approach, the Continuous Change Detection and Classification - Spectral Mixture Analysis (CCDC-SMA), to monitor temperate forest degradation. By combining Landsat time series data with reference sample points, their method achieved high-precision monitoring of forest degradation and deforestation in Georgia from 1987 to 2019. Leveraging GEE's capability to process extensive time series data, the study analyzed thousands of satellite images to construct a continuous record of forest cover changes. This innovative approach not only overcame the limitations of traditional forest monitoring methods but also significantly enhanced the temporal resolution of change detection.</w:t>
-      </w:r>
-    </w:p>
-    <w:p/>
-    <w:p>
-      <w:r>
-        <w:t>![Training data and feature selection for land cover classification](</w:t>
+        <w:t>Google Earth Engine (GEE) has demonstrated remarkable potential in environmental monitoring and disaster management. Chen</w:t>
+      </w:r>
+      <w:proofErr w:type="gramStart"/>
+      <w:r>
+        <w:t>[-@</w:t>
+      </w:r>
+      <w:proofErr w:type="gramEnd"/>
+      <w:r>
+        <w:t>chen2021] developed a GEE-based approach, the Continuous Change Detection and Classification - Spectral Mixture Analysis (CCDC-SMA), to monitor temperate forest degradation. By combining Landsat time series data with reference sample points, their method achieved high-precision monitoring of forest degradation and deforestation in Georgia from 1987 to 2019. Leveraging GEE's capability to process extensive time series data, the study analyzed thousands of satellite images to construct a continuous record of forest cover changes. This innovative approach not only overcame the limitations of traditional forest monitoring methods but also significantly enhanced the temporal resolution of change detection.</w:t>
+      </w:r>
+    </w:p>
+    <w:p/>
+    <w:p>
+      <w:proofErr w:type="gramStart"/>
+      <w:r>
+        <w:t>![</w:t>
+      </w:r>
+      <w:proofErr w:type="gramEnd"/>
+      <w:r>
+        <w:t>Training data and feature selection for land cover classification](</w:t>
       </w:r>
       <w:proofErr w:type="spellStart"/>
       <w:r>
@@ -878,8 +1194,13 @@
       </w:r>
       <w:proofErr w:type="spellEnd"/>
       <w:r>
-        <w:t>/5.2.jpg){fig-align="center"}</w:t>
-      </w:r>
+        <w:t>/5.2.jpg){fig-align="</w:t>
+      </w:r>
+      <w:proofErr w:type="gramStart"/>
+      <w:r>
+        <w:t>center"}</w:t>
+      </w:r>
+      <w:proofErr w:type="gramEnd"/>
     </w:p>
     <w:p/>
     <w:p>
@@ -891,8 +1212,13 @@
         <w:t>Ermida</w:t>
       </w:r>
       <w:proofErr w:type="spellEnd"/>
-      <w:r>
-        <w:t xml:space="preserve">[-@ermida2020] developed an open-source method using GEE for estimating LST from Landsat series satellite data. Their approach, based on single-channel and split-window algorithms, utilizes thermal infrared bands from Landsat 4-8 to generate LST products. Compared to traditional methods, their GEE implementation significantly improved processing efficiency, enabling researchers to quickly produce LST data for large areas over long time series. </w:t>
+      <w:proofErr w:type="gramStart"/>
+      <w:r>
+        <w:t>[-@</w:t>
+      </w:r>
+      <w:proofErr w:type="gramEnd"/>
+      <w:r>
+        <w:t xml:space="preserve">ermida2020] developed an open-source method using GEE for estimating LST from Landsat series satellite data. Their approach, based on single-channel and split-window algorithms, utilizes thermal infrared bands from Landsat 4-8 to generate LST products. Compared to traditional methods, their GEE implementation significantly improved processing efficiency, enabling researchers to quickly produce LST data for large areas over long time series. </w:t>
       </w:r>
       <w:r>
         <w:lastRenderedPageBreak/>
@@ -902,13 +1228,26 @@
     <w:p/>
     <w:p>
       <w:r>
-        <w:t>Halder[-@halder2024] evaluated the application of Google Earth Engine (GEE) in sustainable flood hazard mapping, with a focus on Glacial Lake Outburst Floods (GLOF). They developed a method for automatically extracting flood extents using time series analysis of Sentinel-1 Synthetic Aperture Radar (SAR) data. The approach compares radar backscatter changes before and after flood events, integrating terrain and land cover information to achieve accurate and efficient flood mapping. Leveraging GEE's parallel computing capabilities, the analysis can be completed within hours after a disaster occurs, providing critical information for emergency response. This method highlights the potential of GEE for rapid and sustainable flood hazard assessments, particularly in the context of climate change and glacial lake dynamics.</w:t>
-      </w:r>
-    </w:p>
-    <w:p/>
-    <w:p>
-      <w:r>
-        <w:t>![Situation of flooded area on specific dates after the cloud burst rainfall and GLOF event.](</w:t>
+        <w:t>Halder</w:t>
+      </w:r>
+      <w:proofErr w:type="gramStart"/>
+      <w:r>
+        <w:t>[-@</w:t>
+      </w:r>
+      <w:proofErr w:type="gramEnd"/>
+      <w:r>
+        <w:t>halder2024] evaluated the application of Google Earth Engine (GEE) in sustainable flood hazard mapping, with a focus on Glacial Lake Outburst Floods (GLOF). They developed a method for automatically extracting flood extents using time series analysis of Sentinel-1 Synthetic Aperture Radar (SAR) data. The approach compares radar backscatter changes before and after flood events, integrating terrain and land cover information to achieve accurate and efficient flood mapping. Leveraging GEE's parallel computing capabilities, the analysis can be completed within hours after a disaster occurs, providing critical information for emergency response. This method highlights the potential of GEE for rapid and sustainable flood hazard assessments, particularly in the context of climate change and glacial lake dynamics.</w:t>
+      </w:r>
+    </w:p>
+    <w:p/>
+    <w:p>
+      <w:proofErr w:type="gramStart"/>
+      <w:r>
+        <w:t>![</w:t>
+      </w:r>
+      <w:proofErr w:type="gramEnd"/>
+      <w:r>
+        <w:t>Situation of flooded area on specific dates after the cloud burst rainfall and GLOF event.](</w:t>
       </w:r>
       <w:proofErr w:type="spellStart"/>
       <w:r>
@@ -916,8 +1255,13 @@
       </w:r>
       <w:proofErr w:type="spellEnd"/>
       <w:r>
-        <w:t>/5.3.jpg){fig-align="center"}</w:t>
-      </w:r>
+        <w:t>/5.3.jpg){fig-align="</w:t>
+      </w:r>
+      <w:proofErr w:type="gramStart"/>
+      <w:r>
+        <w:t>center"}</w:t>
+      </w:r>
+      <w:proofErr w:type="gramEnd"/>
     </w:p>
     <w:p/>
     <w:p>
@@ -928,7 +1272,15 @@
     <w:p/>
     <w:p>
       <w:r>
-        <w:t>Learning Google Earth Engine has profoundly shown me the immense potential of Earth observation technologies in addressing environmental and urban challenges. As someone who has previously worked on mine land rehabilitation projects, I immediately recognized GEE's value in this field. Traditional mine area monitoring methods often rely on limited field sampling and intermittent aerial photography, making it difficult to comprehensively capture the dynamic process of mine recovery. GEE's long time series satellite data and powerful analytical capabilities can help us continuously monitor vegetation recovery, soil erosion changes, and hydrological condition improvements in mining areas, providing more comprehensive evidence for restoration effect assessment.</w:t>
+        <w:t xml:space="preserve">Learning Google Earth Engine has profoundly shown me the immense potential of Earth observation technologies in addressing environmental and urban challenges. As someone who has previously worked on mine land rehabilitation projects, I immediately recognized GEE's value in this field. Traditional mine area monitoring methods often rely on limited field sampling and intermittent aerial photography, making it difficult to comprehensively capture the dynamic process of </w:t>
+      </w:r>
+      <w:proofErr w:type="gramStart"/>
+      <w:r>
+        <w:t>mine</w:t>
+      </w:r>
+      <w:proofErr w:type="gramEnd"/>
+      <w:r>
+        <w:t xml:space="preserve"> recovery. GEE's long time series satellite data and powerful analytical capabilities can help us continuously monitor vegetation recovery, soil erosion changes, and hydrological condition improvements in mining areas, providing more comprehensive evidence for restoration effect assessment.</w:t>
       </w:r>
     </w:p>
     <w:p/>
@@ -938,7 +1290,15 @@
       </w:r>
       <w:r>
         <w:lastRenderedPageBreak/>
-        <w:t>policies still faces challenges, such as local governments' acceptance of new technologies, technical personnel training requirements, and how to translate remote sensing results into specific restoration measures. Nevertheless, I believe that as GEE's user interface continues to improve and more success cases emerge, these barriers will gradually diminish. For me, mastering GEE has not only expanded my technical toolkit but also opened up new possibilities for participating in larger-scale, more systematic environmental restoration projects in the future.</w:t>
+        <w:t xml:space="preserve">policies still faces challenges, such as local governments' acceptance of new technologies, technical personnel training requirements, and how to translate remote sensing results into specific restoration measures. Nevertheless, I believe that as GEE's user interface continues to improve and more success cases emerge, these barriers will gradually diminish. For me, mastering GEE has not only expanded my technical toolkit but also </w:t>
+      </w:r>
+      <w:proofErr w:type="gramStart"/>
+      <w:r>
+        <w:t>opened up</w:t>
+      </w:r>
+      <w:proofErr w:type="gramEnd"/>
+      <w:r>
+        <w:t xml:space="preserve"> new possibilities for participating in larger-scale, more systematic environmental restoration projects in the future.</w:t>
       </w:r>
     </w:p>
     <w:p/>
@@ -996,19 +1356,48 @@
     <w:p/>
     <w:p>
       <w:r>
-        <w:t>Recent literature demonstrates diverse applications of classification techniques in remote sensing. Maxwell[-@maxwell2018] conducted a comprehensive review of machine-learning classification methods in remote sensing, evaluating algorithms such as Random Forest, Support Vector Machine, and k-Nearest Neighbor. Their findings highlighted that Random Forest consistently outperformed other classifiers, achieving overall accuracies exceeding 90% while requiring less computational resources. The study emphasized the advantages of ensemble methods like Random Forest in effectively handling the high dimensionality of remotely sensed data, compared to traditional parametric classifiers.</w:t>
-      </w:r>
-    </w:p>
-    <w:p/>
-    <w:p>
-      <w:r>
-        <w:t xml:space="preserve">In a related study, Zhang[-@zhang2019] explored the application of deep learning techniques, specifically Convolutional Neural Networks (CNNs), for joint land cover and land use classification using high-resolution satellite imagery. Their approach achieved classification accuracies ranging from 87% to 92% across different urban environments. The research demonstrated the ability of CNNs to automatically extract hierarchical features from imagery, reducing the reliance on manual feature engineering required by traditional methods. These advancements underscore the growing importance of machine learning and deep learning in remote sensing applications. </w:t>
-      </w:r>
-    </w:p>
-    <w:p/>
-    <w:p>
-      <w:r>
-        <w:t>![The general workflow of the land cover (LC) and land use (LU) Joint Deep Learning (JDL)](</w:t>
+        <w:t>Recent literature demonstrates diverse applications of classification techniques in remote sensing. Maxwell</w:t>
+      </w:r>
+      <w:proofErr w:type="gramStart"/>
+      <w:r>
+        <w:t>[-@</w:t>
+      </w:r>
+      <w:proofErr w:type="gramEnd"/>
+      <w:r>
+        <w:t xml:space="preserve">maxwell2018] conducted a comprehensive review of machine-learning classification methods in remote sensing, evaluating algorithms such as Random Forest, Support Vector Machine, and k-Nearest Neighbor. Their findings highlighted that Random Forest consistently outperformed other classifiers, achieving overall </w:t>
+      </w:r>
+      <w:proofErr w:type="gramStart"/>
+      <w:r>
+        <w:t>accuracies</w:t>
+      </w:r>
+      <w:proofErr w:type="gramEnd"/>
+      <w:r>
+        <w:t xml:space="preserve"> exceeding 90% while requiring less computational resources. The study emphasized the advantages of ensemble methods like Random Forest in effectively handling the high dimensionality of remotely sensed data, compared to traditional parametric classifiers.</w:t>
+      </w:r>
+    </w:p>
+    <w:p/>
+    <w:p>
+      <w:r>
+        <w:t>In a related study, Zhang</w:t>
+      </w:r>
+      <w:proofErr w:type="gramStart"/>
+      <w:r>
+        <w:t>[-@</w:t>
+      </w:r>
+      <w:proofErr w:type="gramEnd"/>
+      <w:r>
+        <w:t xml:space="preserve">zhang2019] explored the application of deep learning techniques, specifically Convolutional Neural Networks (CNNs), for joint land cover and land use classification using high-resolution satellite imagery. Their approach achieved classification accuracies ranging from 87% to 92% across different urban environments. The research demonstrated the ability of CNNs to automatically extract hierarchical features from imagery, reducing the reliance on manual feature engineering required by traditional methods. These advancements underscore the growing importance of machine learning and deep learning in remote sensing applications. </w:t>
+      </w:r>
+    </w:p>
+    <w:p/>
+    <w:p>
+      <w:proofErr w:type="gramStart"/>
+      <w:r>
+        <w:t>![</w:t>
+      </w:r>
+      <w:proofErr w:type="gramEnd"/>
+      <w:r>
+        <w:t>The general workflow of the land cover (LC) and land use (LU) Joint Deep Learning (JDL)](</w:t>
       </w:r>
       <w:proofErr w:type="spellStart"/>
       <w:r>
@@ -1016,8 +1405,13 @@
       </w:r>
       <w:proofErr w:type="spellEnd"/>
       <w:r>
-        <w:t>/62.png){fig-align="center"}</w:t>
-      </w:r>
+        <w:t>/62.png){fig-align="</w:t>
+      </w:r>
+      <w:proofErr w:type="gramStart"/>
+      <w:r>
+        <w:t>center"}</w:t>
+      </w:r>
+      <w:proofErr w:type="gramEnd"/>
     </w:p>
     <w:p/>
     <w:p>
@@ -1029,14 +1423,24 @@
         <w:t>Belgiu</w:t>
       </w:r>
       <w:proofErr w:type="spellEnd"/>
-      <w:r>
-        <w:t>[-@belgiu2018] applied both pixel-based and object-based classification methods to map crop types using multi-temporal Sentinel-2 imagery. Their approach incorporated phenological information through time series analysis, achieving a 15-20% improvement in classification accuracy compared to single-date imagery classification. The authors highlighted how object-based approaches reduced the "salt-and-pepper" effect common in pixel-based classifications, producing more coherent agricultural field boundaries.</w:t>
-      </w:r>
-    </w:p>
-    <w:p/>
-    <w:p>
-      <w:r>
-        <w:t>![The workflow of pixel-based and object-based TWDTW and RF approaches](</w:t>
+      <w:proofErr w:type="gramStart"/>
+      <w:r>
+        <w:t>[-@</w:t>
+      </w:r>
+      <w:proofErr w:type="gramEnd"/>
+      <w:r>
+        <w:t>belgiu2018] applied both pixel-based and object-based classification methods to map crop types using multi-temporal Sentinel-2 imagery. Their approach incorporated phenological information through time series analysis, achieving a 15-20% improvement in classification accuracy compared to single-date imagery classification. The authors highlighted how object-based approaches reduced the "salt-and-pepper" effect common in pixel-based classifications, producing more coherent agricultural field boundaries.</w:t>
+      </w:r>
+    </w:p>
+    <w:p/>
+    <w:p>
+      <w:proofErr w:type="gramStart"/>
+      <w:r>
+        <w:t>![</w:t>
+      </w:r>
+      <w:proofErr w:type="gramEnd"/>
+      <w:r>
+        <w:t>The workflow of pixel-based and object-based TWDTW and RF approaches](</w:t>
       </w:r>
       <w:proofErr w:type="spellStart"/>
       <w:r>
@@ -1044,8 +1448,13 @@
       </w:r>
       <w:proofErr w:type="spellEnd"/>
       <w:r>
-        <w:t>/63.jpg){fig-align="center"}</w:t>
-      </w:r>
+        <w:t>/63.jpg){fig-align="</w:t>
+      </w:r>
+      <w:proofErr w:type="gramStart"/>
+      <w:r>
+        <w:t>center"}</w:t>
+      </w:r>
+      <w:proofErr w:type="gramEnd"/>
     </w:p>
     <w:p/>
     <w:p>
@@ -1057,23 +1466,51 @@
         <w:t>Mahdianpari</w:t>
       </w:r>
       <w:proofErr w:type="spellEnd"/>
-      <w:r>
-        <w:t>[-@mahdianpari2019] utilized Random Forest and SVM classifiers to map wetland types using multi-source remote sensing data, including Sentinel-1 radar and Sentinel-2 optical imagery. Their research demonstrated that integrating different data sources significantly improved classification accuracy, from 71% with optical data alone to 94% with the combined dataset. This multi-source approach proved particularly valuable in areas where cloud cover frequently limits the availability of optical imagery, showcasing the robustness of modern classification techniques in addressing complex environmental mapping challenges.</w:t>
-      </w:r>
-    </w:p>
-    <w:p/>
-    <w:p>
-      <w:r>
-        <w:t>![The final land cover map for the Island of Newfoundland obtained from the object-based Random Forest (RF) classification using the multi-year summer SAR/optical composite. An overall accuracy of 88.37% and a Kappa coefficient of 0.85 were achieved. A total of six insets and their corresponding optical images (i.e., Sentinel-2) were also illustrated to appreciate some of the classification details. Please also see Supplementary Materials for details of the final classification map.](</w:t>
-      </w:r>
-      <w:proofErr w:type="spellStart"/>
+      <w:proofErr w:type="gramStart"/>
+      <w:r>
+        <w:t>[-@</w:t>
+      </w:r>
+      <w:proofErr w:type="gramEnd"/>
+      <w:r>
+        <w:t>mahdianpari2019] utilized Random Forest and SVM classifiers to map wetland types using multi-source remote sensing data, including Sentinel-1 radar and Sentinel-2 optical imagery. Their research demonstrated that integrating different data sources significantly improved classification accuracy, from 71% with optical data alone to 94% with the combined dataset. This multi-source approach proved particularly valuable in areas where cloud cover frequently limits the availability of optical imagery, showcasing the robustness of modern classification techniques in addressing complex environmental mapping challenges.</w:t>
+      </w:r>
+    </w:p>
+    <w:p/>
+    <w:p>
+      <w:proofErr w:type="gramStart"/>
+      <w:r>
+        <w:t>![</w:t>
+      </w:r>
+      <w:proofErr w:type="gramEnd"/>
+      <w:r>
+        <w:t xml:space="preserve">The final land cover map for the Island of Newfoundland obtained from the object-based Random Forest (RF) classification using the multi-year summer SAR/optical composite. An overall accuracy of 88.37% and a Kappa coefficient of 0.85 were achieved. A total of six </w:t>
+      </w:r>
+      <w:proofErr w:type="gramStart"/>
+      <w:r>
+        <w:t>insets</w:t>
+      </w:r>
+      <w:proofErr w:type="gramEnd"/>
+      <w:r>
+        <w:t xml:space="preserve"> and their corresponding optical images (i.e., Sentinel-2) were also illustrated to appreciate some of the classification details. Please also see Supplementary Materials for details of the final classification map</w:t>
+      </w:r>
+      <w:proofErr w:type="gramStart"/>
+      <w:r>
+        <w:t>.](</w:t>
+      </w:r>
+      <w:proofErr w:type="spellStart"/>
+      <w:proofErr w:type="gramEnd"/>
       <w:r>
         <w:t>qimages</w:t>
       </w:r>
       <w:proofErr w:type="spellEnd"/>
       <w:r>
-        <w:t>/6.4.jpg){fig-align="center"}</w:t>
-      </w:r>
+        <w:t>/6.4.jpg){fig-align="</w:t>
+      </w:r>
+      <w:proofErr w:type="gramStart"/>
+      <w:r>
+        <w:t>center"}</w:t>
+      </w:r>
+      <w:proofErr w:type="gramEnd"/>
     </w:p>
     <w:p/>
     <w:p>
@@ -1084,7 +1521,15 @@
     <w:p/>
     <w:p>
       <w:r>
-        <w:t xml:space="preserve">As I reflect on this week's content, I'm struck by how classification techniques represent the cornerstone of extracting meaningful information from remote sensing data. I've realized that choosing appropriate methods requires careful consideration of data characteristics, research objectives, and available resources. The trade-offs between supervised and unsupervised approaches mirror challenges I've encountered in other data science contexts: balancing accuracy with interpretability, and weighing the costs of data preparation against the benefits of more precise results. What I found particularly intriguing was how these seemingly technical choices have profound real-world implications. I immediately thought about applications in China's "red line" policy for arable land protection, where accurate classification of agricultural land is crucial for </w:t>
+        <w:t xml:space="preserve">As I reflect on this week's content, I'm struck by how classification techniques represent the cornerstone of extracting meaningful information from remote sensing data. I've realized that choosing appropriate methods requires careful consideration of data characteristics, research objectives, and available resources. The trade-offs between supervised and unsupervised approaches mirror challenges I've encountered in other data science contexts: balancing accuracy with </w:t>
+      </w:r>
+      <w:proofErr w:type="gramStart"/>
+      <w:r>
+        <w:t>interpretability, and</w:t>
+      </w:r>
+      <w:proofErr w:type="gramEnd"/>
+      <w:r>
+        <w:t xml:space="preserve"> weighing the costs of data preparation against the benefits of more precise results. What I found particularly intriguing was how these seemingly technical choices have profound real-world implications. I immediately thought about applications in China's "red line" policy for arable land protection, where accurate classification of agricultural land is crucial for </w:t>
       </w:r>
       <w:r>
         <w:lastRenderedPageBreak/>
@@ -1175,7 +1620,25 @@
     <w:p/>
     <w:p>
       <w:r>
-        <w:t>Three primary methods are presented for assessing classification accuracy: - Testing outputs with new datasets - Training/splitting training data - Cross-validation</w:t>
+        <w:t>Three primary methods are presented for assessing classification accuracy:</w:t>
+      </w:r>
+    </w:p>
+    <w:p/>
+    <w:p>
+      <w:r>
+        <w:t>-   Testing outputs with new datasets</w:t>
+      </w:r>
+    </w:p>
+    <w:p/>
+    <w:p>
+      <w:r>
+        <w:t>-   Training/splitting training data</w:t>
+      </w:r>
+    </w:p>
+    <w:p/>
+    <w:p>
+      <w:r>
+        <w:t>-   Cross-validation</w:t>
       </w:r>
     </w:p>
     <w:p/>
@@ -1193,13 +1656,29 @@
     <w:p/>
     <w:p>
       <w:r>
-        <w:t>A critical issue in remote sensing classification is spatial autocorrelation - the tendency for nearby observations to be more similar than distant ones. This phenomenon violates the independence assumption in many statistical models and can lead to overly optimistic accuracy assessments. The lecture presents two approaches to address this challenge: - Object-Based Image Analysis (OBIA) - Spatial cross-validation</w:t>
-      </w:r>
-    </w:p>
-    <w:p/>
-    <w:p>
-      <w:r>
-        <w:t>Spatial cross-validation specifically addresses this by ensuring training and validation data are spatially separated, providing more realistic accuracy assessments than random sampling approaches.</w:t>
+        <w:t>A critical issue in remote sensing classification is spatial autocorrelation - the tendency for nearby observations to be more similar than distant ones. This phenomenon violates the independence assumption in many statistical models and can lead to overly optimistic accuracy assessments. The lecture presents two approaches to address this challenge:</w:t>
+      </w:r>
+    </w:p>
+    <w:p/>
+    <w:p>
+      <w:r>
+        <w:t>-   Object-Based Image Analysis (OBIA)</w:t>
+      </w:r>
+    </w:p>
+    <w:p/>
+    <w:p>
+      <w:r>
+        <w:t>-   Spatial cross-validation</w:t>
+      </w:r>
+    </w:p>
+    <w:p/>
+    <w:p>
+      <w:r>
+        <w:t xml:space="preserve">Spatial cross-validation specifically addresses this by ensuring training and validation </w:t>
+      </w:r>
+      <w:r>
+        <w:lastRenderedPageBreak/>
+        <w:t>data are spatially separated, providing more realistic accuracy assessments than random sampling approaches.</w:t>
       </w:r>
     </w:p>
     <w:p/>
@@ -1217,7 +1696,25 @@
     <w:p/>
     <w:p>
       <w:r>
-        <w:t>OBIA represents a paradigm shift from pixel-based approaches by segmenting images into homogeneous objects before classification. This approach: - Considers spectral, spatial, textural, and contextual information - Mimics human visual interpretation processes - Better captures real-world entities like buildings, fields, and forest stands</w:t>
+        <w:t>OBIA represents a paradigm shift from pixel-based approaches by segmenting images into homogeneous objects before classification. This approach:</w:t>
+      </w:r>
+    </w:p>
+    <w:p/>
+    <w:p>
+      <w:r>
+        <w:t>-   Considers spectral, spatial, textural, and contextual information</w:t>
+      </w:r>
+    </w:p>
+    <w:p/>
+    <w:p>
+      <w:r>
+        <w:t>-   Mimics human visual interpretation processes</w:t>
+      </w:r>
+    </w:p>
+    <w:p/>
+    <w:p>
+      <w:r>
+        <w:t>-   Better captures real-world entities like buildings, fields, and forest stands</w:t>
       </w:r>
     </w:p>
     <w:p/>
@@ -1235,12 +1732,19 @@
     <w:p/>
     <w:p>
       <w:r>
-        <w:t>This technique addresses the mixed pixel problem by determining the proportional coverage of different land cover types within individual pixels. Methods include: - Spectral Mixture Analysis (SMA): Identifies "pure" spectral signatures (endmembers) and calculates their fractional abundance in each pixel</w:t>
-      </w:r>
-    </w:p>
-    <w:p/>
-    <w:p>
-      <w:r>
+        <w:t>This technique addresses the mixed pixel problem by determining the proportional coverage of different land cover types within individual pixels. Methods include:</w:t>
+      </w:r>
+    </w:p>
+    <w:p/>
+    <w:p>
+      <w:r>
+        <w:t>-   Spectral Mixture Analysis (SMA): Identifies "pure" spectral signatures (endmembers) and calculates their fractional abundance in each pixel</w:t>
+      </w:r>
+    </w:p>
+    <w:p/>
+    <w:p>
+      <w:r>
+        <w:lastRenderedPageBreak/>
         <w:t>## Applications</w:t>
       </w:r>
     </w:p>
@@ -1257,8 +1761,13 @@
         <w:t>Georganos</w:t>
       </w:r>
       <w:proofErr w:type="spellEnd"/>
-      <w:r>
-        <w:t>[-@georganos2018] demonstrated the effectiveness of combining OBIA with machine learning, specifically Extreme Gradient Boosting (</w:t>
+      <w:proofErr w:type="gramStart"/>
+      <w:r>
+        <w:t>[-@</w:t>
+      </w:r>
+      <w:proofErr w:type="gramEnd"/>
+      <w:r>
+        <w:t>georganos2018] demonstrated the effectiveness of combining OBIA with machine learning, specifically Extreme Gradient Boosting (</w:t>
       </w:r>
       <w:proofErr w:type="spellStart"/>
       <w:r>
@@ -1271,8 +1780,13 @@
     </w:p>
     <w:p/>
     <w:p>
-      <w:r>
-        <w:t xml:space="preserve">![(a) Pleiades RGB composite of a central urban region in Dakar and (b) LULC map of the same region using </w:t>
+      <w:proofErr w:type="gramStart"/>
+      <w:r>
+        <w:t>![</w:t>
+      </w:r>
+      <w:proofErr w:type="gramEnd"/>
+      <w:r>
+        <w:t xml:space="preserve">(a) Pleiades RGB composite of a central urban region in Dakar and (b) LULC map of the same region using </w:t>
       </w:r>
       <w:proofErr w:type="spellStart"/>
       <w:r>
@@ -1288,36 +1802,56 @@
       </w:r>
       <w:proofErr w:type="spellEnd"/>
       <w:r>
-        <w:t>/7.2.png){fig-align="center"}</w:t>
-      </w:r>
-    </w:p>
-    <w:p/>
-    <w:p>
-      <w:r>
-        <w:t xml:space="preserve">Sub-pixel classification has proven valuable for monitoring urban vegetation and impervious surface dynamics. Deng[-@deng2013] applied spectral mixture analysis to quantify urban vegetation abundance in Milwaukee, Wisconsin, demonstrating how this </w:t>
-      </w:r>
+        <w:t>/7.2.png){fig-align="</w:t>
+      </w:r>
+      <w:proofErr w:type="gramStart"/>
+      <w:r>
+        <w:t>center"}</w:t>
+      </w:r>
+      <w:proofErr w:type="gramEnd"/>
+    </w:p>
+    <w:p/>
+    <w:p>
+      <w:r>
+        <w:t>Sub-pixel classification has proven valuable for monitoring urban vegetation and impervious surface dynamics. Deng</w:t>
+      </w:r>
+      <w:proofErr w:type="gramStart"/>
+      <w:r>
+        <w:t>[-@</w:t>
+      </w:r>
+      <w:proofErr w:type="gramEnd"/>
+      <w:r>
+        <w:t>deng2013] applied spectral mixture analysis to quantify urban vegetation abundance in Milwaukee, Wisconsin, demonstrating how this approach can detect subtle changes in urban greenness that traditional binary classifications would miss. Their study revealed that vegetation fraction maps derived from spectral unmixing correlated strongly with field measurements (R² = 0.87) and provided more nuanced information about urban ecological conditions than conventional NDVI thresholding. These applications highlight how advanced classification methods can enhance our understanding of complex urban environments by capturing gradual transitions and mixed land cover types that characterize cities.</w:t>
+      </w:r>
+    </w:p>
+    <w:p/>
+    <w:p>
+      <w:proofErr w:type="gramStart"/>
+      <w:r>
+        <w:t>![</w:t>
+      </w:r>
+      <w:proofErr w:type="gramEnd"/>
+      <w:r>
+        <w:t>Land Surface Temperature (LST) estimates generated from (A) the Landsat ETM+ thermal image using the mono-window algorithm, (B) the SUTM method, (C) NDVI-based linear regression model, (D) %GV-based linear regression model, and (E) %ISA-based linear regression model](</w:t>
+      </w:r>
+      <w:proofErr w:type="spellStart"/>
+      <w:r>
+        <w:t>qimages</w:t>
+      </w:r>
+      <w:proofErr w:type="spellEnd"/>
+      <w:r>
+        <w:t>/7.3.jpg){fig-align="</w:t>
+      </w:r>
+      <w:proofErr w:type="gramStart"/>
+      <w:r>
+        <w:t>center"}</w:t>
+      </w:r>
+      <w:proofErr w:type="gramEnd"/>
+    </w:p>
+    <w:p/>
+    <w:p>
       <w:r>
         <w:lastRenderedPageBreak/>
-        <w:t>approach can detect subtle changes in urban greenness that traditional binary classifications would miss. Their study revealed that vegetation fraction maps derived from spectral unmixing correlated strongly with field measurements (R² = 0.87) and provided more nuanced information about urban ecological conditions than conventional NDVI thresholding. These applications highlight how advanced classification methods can enhance our understanding of complex urban environments by capturing gradual transitions and mixed land cover types that characterize cities.</w:t>
-      </w:r>
-    </w:p>
-    <w:p/>
-    <w:p>
-      <w:r>
-        <w:t>![Land Surface Temperature (LST) estimates generated from (A) the Landsat ETM+ thermal image using the mono-window algorithm, (B) the SUTM method, (C) NDVI-based linear regression model, (D) %GV-based linear regression model, and (E) %ISA-based linear regression model](</w:t>
-      </w:r>
-      <w:proofErr w:type="spellStart"/>
-      <w:r>
-        <w:t>qimages</w:t>
-      </w:r>
-      <w:proofErr w:type="spellEnd"/>
-      <w:r>
-        <w:t>/7.3.jpg){fig-align="center"}</w:t>
-      </w:r>
-    </w:p>
-    <w:p/>
-    <w:p>
-      <w:r>
         <w:t>## Reflection</w:t>
       </w:r>
     </w:p>
@@ -1328,132 +1862,161 @@
       </w:r>
     </w:p>
     <w:p/>
-    <w:p>
-      <w:r>
-        <w:t xml:space="preserve">These approaches seem especially relevant for my interest in urban sustainability monitoring, where the complex mosaic of built environments, vegetation, and impervious surfaces requires nuanced analysis beyond binary classifications. However, I recognize that implementing these methods involves trade-offs - OBIA demands more computational resources and parameter tuning, while sub-pixel classification requires careful endmember selection. Moving forward, I'm keen to explore how these advanced classification techniques could be combined with time-series analysis to monitor gradual urban changes and potentially integrate with policy frameworks for sustainable </w:t>
-      </w:r>
-      <w:r>
-        <w:lastRenderedPageBreak/>
-        <w:t>urban development.</w:t>
-      </w:r>
-    </w:p>
-    <w:p>
-      <w:pPr>
-        <w:pStyle w:val="1"/>
-      </w:pPr>
-      <w:r>
-        <w:rPr>
-          <w:rFonts w:hint="eastAsia"/>
-        </w:rPr>
-        <w:t>9</w:t>
-      </w:r>
-      <w:r>
-        <w:t xml:space="preserve"> </w:t>
-      </w:r>
-      <w:r>
-        <w:t>SAR and Temperature</w:t>
-      </w:r>
-    </w:p>
-    <w:p>
-      <w:r>
-        <w:t>---</w:t>
-      </w:r>
-    </w:p>
-    <w:p>
-      <w:r>
-        <w:t>title: "SAR and Temperature"</w:t>
-      </w:r>
-    </w:p>
-    <w:p>
-      <w:r>
-        <w:t>---</w:t>
-      </w:r>
-    </w:p>
-    <w:p/>
-    <w:p>
-      <w:r>
-        <w:t>## Summary</w:t>
-      </w:r>
-    </w:p>
-    <w:p/>
-    <w:p>
-      <w:r>
-        <w:t>This week's lecture introduced Synthetic Aperture Radar (SAR) technology. SAR is an active remote sensing technology that works by emitting microwave signals and measuring their backscatter. SAR's unique advantage lies in its all-weather, day-and-night imaging capability, able to penetrate clouds and light precipitation, making it a valuable tool for urban environment monitoring. Interpreting SAR images requires understanding backscatter coefficients, incidence angles, surface roughness, and dielectric properties, which collectively influence the reflection characteristics of radar signals. In urban applications, SAR technology can be used to monitor infrastructure, detect ground deformation, and assess disaster impacts. SAR data processing typically involves radiometric correction, geometric correction, and terrain correction steps to improve data quality and accuracy.</w:t>
-      </w:r>
-    </w:p>
-    <w:p/>
-    <w:p>
-      <w:r>
-        <w:t>In the practical session, we used two different data products—Landsat and MODIS—to explore temperature distribution in urban areas. Interestingly, the practical session this week diverged from SAR and explored temperature analysis using remote sensing data. This reminded me of Week 5’s lecture on temperature -urban heat islands (UHIs).</w:t>
-      </w:r>
-    </w:p>
-    <w:p/>
-    <w:p>
-      <w:r>
-        <w:t xml:space="preserve">Urban Heat Island (UHI) refers to the phenomenon where urban areas are warmer than surrounding rural areas, primarily caused by heat absorption of urban building materials, reduced vegetation cover, and heat generated by human activities. Thermal infrared remote sensing is a key technology for studying UHI, obtaining surface temperature distribution by measuring thermal radiation in the 8-14μm wavelength range. This technology is crucial for assessing the cooling benefits of green </w:t>
-      </w:r>
-      <w:r>
-        <w:lastRenderedPageBreak/>
-        <w:t>infrastructure, identifying heat risk areas within cities, and supporting climate-adaptive planning. Research on the urban heat island effect has significant implications for sustainable urban development and resident health, helping urban planners design more livable urban environments.</w:t>
-      </w:r>
-    </w:p>
-    <w:p/>
-    <w:p>
-      <w:r>
-        <w:t>## Applications</w:t>
-      </w:r>
-    </w:p>
-    <w:p/>
-    <w:p>
-      <w:r>
-        <w:t>Temperature monitoring has been widely applied in urban studies to assess the impact of urban heat islands (UHIs) on human health and the environment. For instance, Landsat thermal data has been used to map UHI intensity in cities worldwide, revealing significant temperature differences between urban and rural areas. This week’s practical exercise demonstrated how to process and visualize temperature data, providing insights into spatial temperature variations. Zhou[-@zhou2015] highlights the importance of considering the spatial footprint of UHIs when designing urban policies, emphasizing the need for localized strategies to address heat-related challenges. This study investigates the Urban Heat Island (UHI) effect across 32 major Chinese cities using MODIS Land Surface Temperature (LST) data from 2003 to 2012. The UHI effect, characterized by elevated temperatures in urban areas compared to their rural surroundings, was found to decay exponentially with distance from urban centers.</w:t>
-      </w:r>
-    </w:p>
-    <w:p/>
-    <w:p>
-      <w:r>
-        <w:t>![The footprint of urban heat island effect (FP, times of urban area) for China’s 32 major cities averaged over 2003–2012](</w:t>
-      </w:r>
-      <w:proofErr w:type="spellStart"/>
-      <w:r>
-        <w:t>qimages</w:t>
-      </w:r>
-      <w:proofErr w:type="spellEnd"/>
-      <w:r>
-        <w:t>/9.1.png){fig-align="center"}</w:t>
-      </w:r>
-    </w:p>
-    <w:p/>
-    <w:p>
-      <w:r>
-        <w:t>SAR technology, with its all-weather and all-time observation capabilities, demonstrates unique advantages in urban monitoring. Ferretti[-@ferretti2001] pioneered the Permanent Scatterer Interferometric SAR (PS-InSAR) technique for urban infrastructure monitoring, achieving millimeter-level precision in measuring surface deformation. This methodology has been widely applied to detect and monitor ground subsidence, structural instability, and infrastructure deterioration in urban environments. The research demonstrated SAR's capability to provide continuous monitoring of critical urban structures, enabling early warning systems for potential hazards and supporting evidence-based urban management decisions. The non-invasive nature of SAR monitoring makes it particularly valuable for heritage conservation in historic urban centers while simultaneously supporting modern smart city initiatives through its ability to generate comprehensive deformation maps of entire metropolitan areas.</w:t>
-      </w:r>
-    </w:p>
-    <w:p/>
-    <w:p>
-      <w:r>
-        <w:t>## Reflection</w:t>
-      </w:r>
-    </w:p>
-    <w:p/>
-    <w:p>
-      <w:r>
-        <w:t>Reflecting on this week’s content, I was reminded of my previous study in Week 4 on Phoenix, Arizona, a city facing severe challenges from extreme heat. The practical session on temperature monitoring highlighted the importance of using remote sensing tools, such as thermal data, to analyze and address urban heat islands (UHIs). In the case of Phoenix, integrating Earth Observation (EO) data into urban planning policies could provide actionable insights to mitigate heat-related risks. However, the implementation of such tools faces challenges, including data accessibility, the need for technical expertise, and the integration of EO outputs into decision-making processes.</w:t>
-      </w:r>
-    </w:p>
-    <w:p/>
-    <w:p>
-      <w:r>
-        <w:t>Similarly, SAR technology offers immense potential in monitoring environmental changes, but its application in policy requires overcoming barriers like cost and data processing complexity. Personally, I found the complementary nature of SAR and temperature monitoring particularly interesting, as they provide a holistic perspective on environmental dynamics. In the future, I see the integration of these tools becoming increasingly relevant, especially in addressing climate resilience in urban areas. While the tools presented this week may not directly apply to all contexts, their principles and methodologies can inspire innovative approaches to tackling complex environmental challenges.</w:t>
-      </w:r>
-    </w:p>
     <w:p>
       <w:pPr>
         <w:rPr>
           <w:rFonts w:hint="eastAsia"/>
         </w:rPr>
       </w:pPr>
-    </w:p>
+      <w:r>
+        <w:t>These approaches seem especially relevant for my interest in urban sustainability monitoring, where the complex mosaic of built environments, vegetation, and impervious surfaces requires nuanced analysis beyond binary classifications. However, I recognize that implementing these methods involves trade-offs - OBIA demands more computational resources and parameter tuning, while sub-pixel classification requires careful endmember selection. Moving forward, I'm keen to explore how these advanced classification techniques could be combined with time-series analysis to monitor gradual urban changes and potentially integrate with policy frameworks for sustainable urban development.</w:t>
+      </w:r>
+    </w:p>
+    <w:p>
+      <w:pPr>
+        <w:pStyle w:val="1"/>
+      </w:pPr>
+      <w:r>
+        <w:rPr>
+          <w:rFonts w:hint="eastAsia"/>
+        </w:rPr>
+        <w:t>9</w:t>
+      </w:r>
+      <w:r>
+        <w:t xml:space="preserve"> </w:t>
+      </w:r>
+      <w:r>
+        <w:t>SAR and Temperature</w:t>
+      </w:r>
+    </w:p>
+    <w:p>
+      <w:r>
+        <w:t>---</w:t>
+      </w:r>
+    </w:p>
+    <w:p>
+      <w:r>
+        <w:t>title: "SAR and Temperature"</w:t>
+      </w:r>
+    </w:p>
+    <w:p>
+      <w:r>
+        <w:t>---</w:t>
+      </w:r>
+    </w:p>
+    <w:p/>
+    <w:p>
+      <w:r>
+        <w:t>## Summary</w:t>
+      </w:r>
+    </w:p>
+    <w:p/>
+    <w:p>
+      <w:r>
+        <w:t xml:space="preserve">This week's lecture introduced Synthetic Aperture Radar (SAR) technology. SAR is an </w:t>
+      </w:r>
+      <w:r>
+        <w:lastRenderedPageBreak/>
+        <w:t>active remote sensing technology that works by emitting microwave signals and measuring their backscatter. SAR's unique advantage lies in its all-weather, day-and-night imaging capability, able to penetrate clouds and light precipitation, making it a valuable tool for urban environment monitoring. Interpreting SAR images requires understanding backscatter coefficients, incidence angles, surface roughness, and dielectric properties, which collectively influence the reflection characteristics of radar signals. In urban applications, SAR technology can be used to monitor infrastructure, detect ground deformation, and assess disaster impacts. SAR data processing typically involves radiometric correction, geometric correction, and terrain correction steps to improve data quality and accuracy.</w:t>
+      </w:r>
+    </w:p>
+    <w:p/>
+    <w:p>
+      <w:r>
+        <w:t>In the practical session, we used two different data products—Landsat and MODIS—to explore temperature distribution in urban areas. Interestingly, the practical session this week diverged from SAR and explored temperature analysis using remote sensing data. This reminded me of Week 5’s lecture on temperature -urban heat islands (UHIs).</w:t>
+      </w:r>
+    </w:p>
+    <w:p/>
+    <w:p>
+      <w:r>
+        <w:t>Urban Heat Island (UHI) refers to the phenomenon where urban areas are warmer than surrounding rural areas, primarily caused by heat absorption of urban building materials, reduced vegetation cover, and heat generated by human activities. Thermal infrared remote sensing is a key technology for studying UHI, obtaining surface temperature distribution by measuring thermal radiation in the 8-14μm wavelength range. This technology is crucial for assessing the cooling benefits of green infrastructure, identifying heat risk areas within cities, and supporting climate-adaptive planning. Research on the urban heat island effect has significant implications for sustainable urban development and resident health, helping urban planners design more livable urban environments.</w:t>
+      </w:r>
+    </w:p>
+    <w:p/>
+    <w:p>
+      <w:r>
+        <w:t>## Applications</w:t>
+      </w:r>
+    </w:p>
+    <w:p/>
+    <w:p>
+      <w:r>
+        <w:t>Temperature monitoring has been widely applied in urban studies to assess the impact of urban heat islands (UHIs) on human health and the environment. For instance, Landsat thermal data has been used to map UHI intensity in cities worldwide, revealing significant temperature differences between urban and rural areas. This week’s practical exercise demonstrated how to process and visualize temperature data, providing insights into spatial temperature variations. Zhou</w:t>
+      </w:r>
+      <w:proofErr w:type="gramStart"/>
+      <w:r>
+        <w:t>[-@</w:t>
+      </w:r>
+      <w:proofErr w:type="gramEnd"/>
+      <w:r>
+        <w:t xml:space="preserve">zhou2015] highlights the </w:t>
+      </w:r>
+      <w:r>
+        <w:lastRenderedPageBreak/>
+        <w:t>importance of considering the spatial footprint of UHIs when designing urban policies, emphasizing the need for localized strategies to address heat-related challenges. This study investigates the Urban Heat Island (UHI) effect across 32 major Chinese cities using MODIS Land Surface Temperature (LST) data from 2003 to 2012. The UHI effect, characterized by elevated temperatures in urban areas compared to their rural surroundings, was found to decay exponentially with distance from urban centers.</w:t>
+      </w:r>
+    </w:p>
+    <w:p/>
+    <w:p>
+      <w:proofErr w:type="gramStart"/>
+      <w:r>
+        <w:t>![</w:t>
+      </w:r>
+      <w:proofErr w:type="gramEnd"/>
+      <w:r>
+        <w:t>The footprint of urban heat island effect (FP, times of urban area) for China’s 32 major cities averaged over 2003–2012](</w:t>
+      </w:r>
+      <w:proofErr w:type="spellStart"/>
+      <w:r>
+        <w:t>qimages</w:t>
+      </w:r>
+      <w:proofErr w:type="spellEnd"/>
+      <w:r>
+        <w:t>/9.1.png){fig-align="center"}</w:t>
+      </w:r>
+    </w:p>
+    <w:p/>
+    <w:p>
+      <w:r>
+        <w:t>SAR technology, with its all-weather and all-time observation capabilities, demonstrates unique advantages in urban monitoring. Ferretti</w:t>
+      </w:r>
+      <w:proofErr w:type="gramStart"/>
+      <w:r>
+        <w:t>[-@</w:t>
+      </w:r>
+      <w:proofErr w:type="gramEnd"/>
+      <w:r>
+        <w:t>ferretti2001] pioneered the Permanent Scatterer Interferometric SAR (PS-InSAR) technique for urban infrastructure monitoring, achieving millimeter-level precision in measuring surface deformation. This methodology has been widely applied to detect and monitor ground subsidence, structural instability, and infrastructure deterioration in urban environments. The research demonstrated SAR's capability to provide continuous monitoring of critical urban structures, enabling early warning systems for potential hazards and supporting evidence-based urban management decisions. The non-invasive nature of SAR monitoring makes it particularly valuable for heritage conservation in historic urban centers while simultaneously supporting modern smart city initiatives through its ability to generate comprehensive deformation maps of entire metropolitan areas.</w:t>
+      </w:r>
+    </w:p>
+    <w:p/>
+    <w:p>
+      <w:r>
+        <w:t>## Reflection</w:t>
+      </w:r>
+    </w:p>
+    <w:p/>
+    <w:p>
+      <w:r>
+        <w:t xml:space="preserve">Reflecting on this week’s content, I was reminded of my previous study in Week 4 </w:t>
+      </w:r>
+      <w:proofErr w:type="gramStart"/>
+      <w:r>
+        <w:t>on</w:t>
+      </w:r>
+      <w:proofErr w:type="gramEnd"/>
+      <w:r>
+        <w:t xml:space="preserve"> Phoenix, Arizona, a city facing severe challenges from extreme heat. The practical session on temperature monitoring highlighted the importance of using remote sensing tools, such as thermal data, to analyze and address urban heat islands (UHIs). In the case of Phoenix, integrating Earth Observation (EO) data into urban planning policies could provide actionable insights to mitigate heat-related risks. However, the implementation of such tools faces challenges, including data accessibility, the need for technical expertise, and the integration of EO outputs into decision-making processes.</w:t>
+      </w:r>
+    </w:p>
+    <w:p/>
+    <w:p>
+      <w:r>
+        <w:lastRenderedPageBreak/>
+        <w:t>Similarly, SAR technology offers immense potential in monitoring environmental changes, but its application in policy requires overcoming barriers like cost and data processing complexity. Personally, I found the complementary nature of SAR and temperature monitoring particularly interesting, as they provide a holistic perspective on environmental dynamics. In the future, I see the integration of these tools becoming increasingly relevant, especially in addressing climate resilience in urban areas. While the tools presented this week may not directly apply to all contexts, their principles and methodologies can inspire innovative approaches to tackling complex environmental challenges.</w:t>
+      </w:r>
+    </w:p>
+    <w:p/>
     <w:p>
       <w:pPr>
         <w:pStyle w:val="1"/>
@@ -1478,16 +2041,16 @@
     </w:p>
     <w:p/>
     <w:p>
-      <w:r>
-        <w:t>::: {#refs}</w:t>
-      </w:r>
-    </w:p>
-    <w:p>
-      <w:pPr>
-        <w:rPr>
-          <w:rFonts w:hint="eastAsia"/>
-        </w:rPr>
-      </w:pPr>
+      <w:proofErr w:type="gramStart"/>
+      <w:r>
+        <w:t>:::</w:t>
+      </w:r>
+      <w:proofErr w:type="gramEnd"/>
+      <w:r>
+        <w:t xml:space="preserve"> {#refs}</w:t>
+      </w:r>
+    </w:p>
+    <w:p>
       <w:r>
         <w:t>:::</w:t>
       </w:r>

</xml_diff>